<commit_message>
Created Main menu, PlayerController script, and vertical scene
Changed layout to a (x, y) layout. coded player script, Created main menu buttons, added more on to do list
</commit_message>
<xml_diff>
--- a/To Do list - Team 10.docx
+++ b/To Do list - Team 10.docx
@@ -12,22 +12,8 @@
         <w:rPr>
           <w:color w:val="000000"/>
         </w:rPr>
-        <w:t>Assets from Prototype2 as it is a 2D game - will change</w:t>
-      </w:r>
-      <w:r>
-        <w:rPr>
-          <w:color w:val="000000"/>
-        </w:rPr>
-        <w:t xml:space="preserve"> drawings </w:t>
-      </w:r>
-      <w:proofErr w:type="gramStart"/>
-      <w:r>
-        <w:rPr>
-          <w:color w:val="000000"/>
-        </w:rPr>
-        <w:t>later</w:t>
-      </w:r>
-      <w:proofErr w:type="gramEnd"/>
+        <w:t>Assets from Prototype2 as it is a 2D game - will change drawings later</w:t>
+      </w:r>
     </w:p>
     <w:p>
       <w:pPr>
@@ -43,13 +29,39 @@
       </w:r>
     </w:p>
     <w:p>
-      <w:proofErr w:type="gramStart"/>
-      <w:r>
-        <w:t>Instructions</w:t>
-      </w:r>
-      <w:proofErr w:type="gramEnd"/>
-      <w:r>
-        <w:t xml:space="preserve"> screen</w:t>
+      <w:r>
+        <w:t xml:space="preserve">Options Button </w:t>
+      </w:r>
+      <w:r>
+        <w:t>–</w:t>
+      </w:r>
+      <w:r>
+        <w:t xml:space="preserve"> sound</w:t>
+      </w:r>
+    </w:p>
+    <w:p>
+      <w:r>
+        <w:t>Sound effects</w:t>
+      </w:r>
+    </w:p>
+    <w:p>
+      <w:r>
+        <w:t>Music</w:t>
+      </w:r>
+    </w:p>
+    <w:p>
+      <w:r>
+        <w:t>Quit Button</w:t>
+      </w:r>
+    </w:p>
+    <w:p>
+      <w:r>
+        <w:t>Play button</w:t>
+      </w:r>
+    </w:p>
+    <w:p>
+      <w:r>
+        <w:t>Instructions screen</w:t>
       </w:r>
     </w:p>
     <w:p>
@@ -64,23 +76,13 @@
     </w:p>
     <w:p>
       <w:r>
-        <w:t xml:space="preserve">Create game </w:t>
-      </w:r>
-      <w:proofErr w:type="gramStart"/>
-      <w:r>
-        <w:t>characters</w:t>
-      </w:r>
-      <w:proofErr w:type="gramEnd"/>
-    </w:p>
-    <w:p>
-      <w:r>
-        <w:t xml:space="preserve">Create </w:t>
-      </w:r>
-      <w:proofErr w:type="gramStart"/>
-      <w:r>
-        <w:t>background</w:t>
-      </w:r>
-      <w:proofErr w:type="gramEnd"/>
+        <w:t>Create game characters</w:t>
+      </w:r>
+    </w:p>
+    <w:p>
+      <w:r>
+        <w:t>Create background</w:t>
+      </w:r>
     </w:p>
     <w:p>
       <w:r>
@@ -89,43 +91,23 @@
     </w:p>
     <w:p>
       <w:r>
-        <w:t xml:space="preserve">Create </w:t>
-      </w:r>
-      <w:proofErr w:type="gramStart"/>
-      <w:r>
-        <w:t>rocks</w:t>
-      </w:r>
-      <w:proofErr w:type="gramEnd"/>
-    </w:p>
-    <w:p>
-      <w:r>
-        <w:t xml:space="preserve">Create </w:t>
-      </w:r>
-      <w:proofErr w:type="gramStart"/>
-      <w:r>
-        <w:t>buckets</w:t>
-      </w:r>
-      <w:proofErr w:type="gramEnd"/>
-    </w:p>
-    <w:p>
-      <w:r>
-        <w:t xml:space="preserve">Create </w:t>
-      </w:r>
-      <w:proofErr w:type="gramStart"/>
-      <w:r>
-        <w:t>stone</w:t>
-      </w:r>
-      <w:proofErr w:type="gramEnd"/>
-    </w:p>
-    <w:p>
-      <w:r>
-        <w:t xml:space="preserve">Create </w:t>
-      </w:r>
-      <w:proofErr w:type="gramStart"/>
-      <w:r>
-        <w:t>rope</w:t>
-      </w:r>
-      <w:proofErr w:type="gramEnd"/>
+        <w:t>Create rocks</w:t>
+      </w:r>
+    </w:p>
+    <w:p>
+      <w:r>
+        <w:t>Create buckets</w:t>
+      </w:r>
+    </w:p>
+    <w:p>
+      <w:r>
+        <w:t>Create stone</w:t>
+      </w:r>
+    </w:p>
+    <w:p>
+      <w:r>
+        <w:t>Create rope</w:t>
+      </w:r>
     </w:p>
     <w:p>
       <w:r>
@@ -145,65 +127,35 @@
     </w:p>
     <w:p>
       <w:r>
-        <w:t xml:space="preserve">Pause </w:t>
-      </w:r>
-      <w:proofErr w:type="gramStart"/>
-      <w:r>
-        <w:t>icon</w:t>
-      </w:r>
-      <w:proofErr w:type="gramEnd"/>
-    </w:p>
-    <w:p>
-      <w:r>
-        <w:t xml:space="preserve">Pause Screen - resume, restart, </w:t>
-      </w:r>
-      <w:proofErr w:type="gramStart"/>
-      <w:r>
-        <w:t>exit</w:t>
-      </w:r>
-      <w:proofErr w:type="gramEnd"/>
+        <w:t>Pause icon</w:t>
+      </w:r>
+    </w:p>
+    <w:p>
+      <w:r>
+        <w:t>Pause Screen - resume, restart, exit</w:t>
+      </w:r>
     </w:p>
     <w:p/>
     <w:p/>
     <w:p>
       <w:r>
-        <w:t xml:space="preserve">Create running plane and background </w:t>
-      </w:r>
-      <w:proofErr w:type="gramStart"/>
-      <w:r>
-        <w:t>plane</w:t>
-      </w:r>
-      <w:proofErr w:type="gramEnd"/>
-    </w:p>
-    <w:p>
-      <w:r>
-        <w:t xml:space="preserve">Create </w:t>
-      </w:r>
-      <w:proofErr w:type="gramStart"/>
-      <w:r>
-        <w:t>player</w:t>
-      </w:r>
-      <w:proofErr w:type="gramEnd"/>
-    </w:p>
-    <w:p>
-      <w:r>
-        <w:t xml:space="preserve">Create player controller - how to </w:t>
-      </w:r>
-      <w:proofErr w:type="gramStart"/>
-      <w:r>
-        <w:t>move</w:t>
-      </w:r>
-      <w:proofErr w:type="gramEnd"/>
-    </w:p>
-    <w:p>
-      <w:r>
-        <w:t xml:space="preserve">Create spawner - obstacles and well </w:t>
-      </w:r>
-      <w:proofErr w:type="gramStart"/>
-      <w:r>
-        <w:t>pieces</w:t>
-      </w:r>
-      <w:proofErr w:type="gramEnd"/>
+        <w:t>Create running plane and background plane</w:t>
+      </w:r>
+    </w:p>
+    <w:p>
+      <w:r>
+        <w:t>Create player</w:t>
+      </w:r>
+    </w:p>
+    <w:p>
+      <w:r>
+        <w:t>Create player controller - how to move</w:t>
+      </w:r>
+    </w:p>
+    <w:p>
+      <w:r>
+        <w:t>Create spawner - obstacles and well pieces</w:t>
+      </w:r>
     </w:p>
     <w:p>
       <w:r>
@@ -212,23 +164,13 @@
     </w:p>
     <w:p>
       <w:r>
-        <w:t xml:space="preserve">Respawn/ change </w:t>
-      </w:r>
-      <w:proofErr w:type="gramStart"/>
-      <w:r>
-        <w:t>level</w:t>
-      </w:r>
-      <w:proofErr w:type="gramEnd"/>
-    </w:p>
-    <w:p>
-      <w:r>
-        <w:t xml:space="preserve">Increase difficulty for each </w:t>
-      </w:r>
-      <w:proofErr w:type="gramStart"/>
-      <w:r>
-        <w:t>level</w:t>
-      </w:r>
-      <w:proofErr w:type="gramEnd"/>
+        <w:t>Respawn/ change level</w:t>
+      </w:r>
+    </w:p>
+    <w:p>
+      <w:r>
+        <w:t>Increase difficulty for each level</w:t>
+      </w:r>
     </w:p>
     <w:p>
       <w:r>

</xml_diff>